<commit_message>
add the main CV
</commit_message>
<xml_diff>
--- a/AleeCV.docx
+++ b/AleeCV.docx
@@ -1423,6 +1423,8 @@
           <w:szCs w:val="24"/>
         </w:rPr>
       </w:pPr>
+      <w:bookmarkStart w:id="0" w:name="_Hlk165884557"/>
+      <w:bookmarkStart w:id="1" w:name="_Hlk165884680"/>
       <w:r>
         <w:rPr>
           <w:sz w:val="24"/>
@@ -1446,6 +1448,8 @@
           <w:szCs w:val="24"/>
         </w:rPr>
       </w:pPr>
+      <w:bookmarkStart w:id="2" w:name="_Hlk165884690"/>
+      <w:bookmarkEnd w:id="1"/>
       <w:r>
         <w:rPr>
           <w:color w:val="000000" w:themeColor="text1"/>
@@ -1455,6 +1459,7 @@
         <w:t>Role Management in ASP NET Core Identity</w:t>
       </w:r>
     </w:p>
+    <w:bookmarkEnd w:id="2"/>
     <w:p>
       <w:pPr>
         <w:pStyle w:val="ListParagraph"/>
@@ -1495,6 +1500,7 @@
           <w:szCs w:val="24"/>
         </w:rPr>
       </w:pPr>
+      <w:bookmarkStart w:id="3" w:name="_Hlk165884775"/>
       <w:r>
         <w:rPr>
           <w:sz w:val="24"/>
@@ -1524,6 +1530,8 @@
         <w:t>ccess Database.</w:t>
       </w:r>
     </w:p>
+    <w:bookmarkEnd w:id="0"/>
+    <w:bookmarkEnd w:id="3"/>
     <w:p>
       <w:pPr>
         <w:pStyle w:val="BodyText"/>
@@ -3367,7 +3375,16 @@
 </file>
 
 <file path=customXml/item1.xml><?xml version="1.0" encoding="utf-8"?>
-<LongProperties xmlns="http://schemas.microsoft.com/office/2006/metadata/longProperties"/>
+<p:properties xmlns:p="http://schemas.microsoft.com/office/2006/metadata/properties" xmlns:xsi="http://www.w3.org/2001/XMLSchema-instance" xmlns:pc="http://schemas.microsoft.com/office/infopath/2007/PartnerControls">
+  <documentManagement>
+    <lcf76f155ced4ddcb4097134ff3c332f xmlns="0d8eb6b7-8439-4213-93fe-761711ebe20a">
+      <Terms xmlns="http://schemas.microsoft.com/office/infopath/2007/PartnerControls"/>
+    </lcf76f155ced4ddcb4097134ff3c332f>
+    <Status xmlns="0d8eb6b7-8439-4213-93fe-761711ebe20a">Still Editing</Status>
+    <AdvisertoEdit xmlns="0d8eb6b7-8439-4213-93fe-761711ebe20a">Anthony</AdvisertoEdit>
+    <TaxCatchAll xmlns="ca4cc3b7-6b31-416a-9465-de8c8fc267b8"/>
+  </documentManagement>
+</p:properties>
 </file>
 
 <file path=customXml/item2.xml><?xml version="1.0" encoding="utf-8"?>
@@ -3380,16 +3397,7 @@
 </file>
 
 <file path=customXml/item3.xml><?xml version="1.0" encoding="utf-8"?>
-<p:properties xmlns:p="http://schemas.microsoft.com/office/2006/metadata/properties" xmlns:xsi="http://www.w3.org/2001/XMLSchema-instance" xmlns:pc="http://schemas.microsoft.com/office/infopath/2007/PartnerControls">
-  <documentManagement>
-    <lcf76f155ced4ddcb4097134ff3c332f xmlns="0d8eb6b7-8439-4213-93fe-761711ebe20a">
-      <Terms xmlns="http://schemas.microsoft.com/office/infopath/2007/PartnerControls"/>
-    </lcf76f155ced4ddcb4097134ff3c332f>
-    <Status xmlns="0d8eb6b7-8439-4213-93fe-761711ebe20a">Still Editing</Status>
-    <AdvisertoEdit xmlns="0d8eb6b7-8439-4213-93fe-761711ebe20a">Anthony</AdvisertoEdit>
-    <TaxCatchAll xmlns="ca4cc3b7-6b31-416a-9465-de8c8fc267b8"/>
-  </documentManagement>
-</p:properties>
+<LongProperties xmlns="http://schemas.microsoft.com/office/2006/metadata/longProperties"/>
 </file>
 
 <file path=customXml/item4.xml><?xml version="1.0" encoding="utf-8"?>
@@ -3663,9 +3671,12 @@
 </file>
 
 <file path=customXml/itemProps1.xml><?xml version="1.0" encoding="utf-8"?>
-<ds:datastoreItem xmlns:ds="http://schemas.openxmlformats.org/officeDocument/2006/customXml" ds:itemID="{2724EA57-DC95-4DE7-84CB-EE020A9DBF55}">
+<ds:datastoreItem xmlns:ds="http://schemas.openxmlformats.org/officeDocument/2006/customXml" ds:itemID="{A42A47ED-E272-45CF-AA17-6581EE73178C}">
   <ds:schemaRefs>
-    <ds:schemaRef ds:uri="http://schemas.microsoft.com/office/2006/metadata/longProperties"/>
+    <ds:schemaRef ds:uri="http://schemas.microsoft.com/office/2006/metadata/properties"/>
+    <ds:schemaRef ds:uri="http://schemas.microsoft.com/office/infopath/2007/PartnerControls"/>
+    <ds:schemaRef ds:uri="0d8eb6b7-8439-4213-93fe-761711ebe20a"/>
+    <ds:schemaRef ds:uri="ca4cc3b7-6b31-416a-9465-de8c8fc267b8"/>
   </ds:schemaRefs>
 </ds:datastoreItem>
 </file>
@@ -3679,12 +3690,9 @@
 </file>
 
 <file path=customXml/itemProps3.xml><?xml version="1.0" encoding="utf-8"?>
-<ds:datastoreItem xmlns:ds="http://schemas.openxmlformats.org/officeDocument/2006/customXml" ds:itemID="{A42A47ED-E272-45CF-AA17-6581EE73178C}">
+<ds:datastoreItem xmlns:ds="http://schemas.openxmlformats.org/officeDocument/2006/customXml" ds:itemID="{2724EA57-DC95-4DE7-84CB-EE020A9DBF55}">
   <ds:schemaRefs>
-    <ds:schemaRef ds:uri="http://schemas.microsoft.com/office/2006/metadata/properties"/>
-    <ds:schemaRef ds:uri="http://schemas.microsoft.com/office/infopath/2007/PartnerControls"/>
-    <ds:schemaRef ds:uri="0d8eb6b7-8439-4213-93fe-761711ebe20a"/>
-    <ds:schemaRef ds:uri="ca4cc3b7-6b31-416a-9465-de8c8fc267b8"/>
+    <ds:schemaRef ds:uri="http://schemas.microsoft.com/office/2006/metadata/longProperties"/>
   </ds:schemaRefs>
 </ds:datastoreItem>
 </file>

</xml_diff>